<commit_message>
Diagrama UML + partidas XML
</commit_message>
<xml_diff>
--- a/Futoshiki Partidas.docx
+++ b/Futoshiki Partidas.docx
@@ -126,7 +126,7 @@
           <w:noProof/>
         </w:rPr>
         <w:drawing>
-          <wp:anchor distT="0" distB="0" distL="114300" distR="114300" simplePos="0" relativeHeight="251663360" behindDoc="0" locked="0" layoutInCell="1" allowOverlap="1" wp14:anchorId="16C93D42" wp14:editId="6AF1ADAC">
+          <wp:anchor distT="0" distB="0" distL="114300" distR="114300" simplePos="0" relativeHeight="251663360" behindDoc="0" locked="0" layoutInCell="1" allowOverlap="1" wp14:anchorId="16C93D42" wp14:editId="3A87CF94">
             <wp:simplePos x="0" y="0"/>
             <wp:positionH relativeFrom="column">
               <wp:posOffset>2767965</wp:posOffset>
@@ -188,7 +188,7 @@
           <w:noProof/>
         </w:rPr>
         <w:drawing>
-          <wp:anchor distT="0" distB="0" distL="114300" distR="114300" simplePos="0" relativeHeight="251662336" behindDoc="0" locked="0" layoutInCell="1" allowOverlap="1" wp14:anchorId="01D4A846" wp14:editId="30F610DD">
+          <wp:anchor distT="0" distB="0" distL="114300" distR="114300" simplePos="0" relativeHeight="251662336" behindDoc="0" locked="0" layoutInCell="1" allowOverlap="1" wp14:anchorId="01D4A846" wp14:editId="4DE73923">
             <wp:simplePos x="0" y="0"/>
             <wp:positionH relativeFrom="margin">
               <wp:align>left</wp:align>
@@ -506,7 +506,7 @@
           <w:noProof/>
         </w:rPr>
         <w:drawing>
-          <wp:anchor distT="0" distB="0" distL="114300" distR="114300" simplePos="0" relativeHeight="251666432" behindDoc="0" locked="0" layoutInCell="1" allowOverlap="1" wp14:anchorId="20AC6CAD" wp14:editId="16FE32F8">
+          <wp:anchor distT="0" distB="0" distL="114300" distR="114300" simplePos="0" relativeHeight="251666432" behindDoc="0" locked="0" layoutInCell="1" allowOverlap="1" wp14:anchorId="20AC6CAD" wp14:editId="4355CEB1">
             <wp:simplePos x="0" y="0"/>
             <wp:positionH relativeFrom="margin">
               <wp:align>left</wp:align>
@@ -1227,9 +1227,10 @@
         <w:rPr>
           <w:b/>
           <w:bCs/>
+          <w:noProof/>
         </w:rPr>
         <w:drawing>
-          <wp:anchor distT="0" distB="0" distL="114300" distR="114300" simplePos="0" relativeHeight="251676672" behindDoc="0" locked="0" layoutInCell="1" allowOverlap="1" wp14:anchorId="28F6274C" wp14:editId="74FAE57B">
+          <wp:anchor distT="0" distB="0" distL="114300" distR="114300" simplePos="0" relativeHeight="251676672" behindDoc="0" locked="0" layoutInCell="1" allowOverlap="1" wp14:anchorId="28F6274C" wp14:editId="6235C1B9">
             <wp:simplePos x="0" y="0"/>
             <wp:positionH relativeFrom="column">
               <wp:posOffset>3103245</wp:posOffset>
@@ -1288,9 +1289,10 @@
         <w:rPr>
           <w:b/>
           <w:bCs/>
+          <w:noProof/>
         </w:rPr>
         <w:drawing>
-          <wp:anchor distT="0" distB="0" distL="114300" distR="114300" simplePos="0" relativeHeight="251677696" behindDoc="0" locked="0" layoutInCell="1" allowOverlap="1" wp14:anchorId="3E3832CF" wp14:editId="3EFA31C5">
+          <wp:anchor distT="0" distB="0" distL="114300" distR="114300" simplePos="0" relativeHeight="251677696" behindDoc="0" locked="0" layoutInCell="1" allowOverlap="1" wp14:anchorId="3E3832CF" wp14:editId="24D388D9">
             <wp:simplePos x="0" y="0"/>
             <wp:positionH relativeFrom="margin">
               <wp:align>left</wp:align>
@@ -1378,6 +1380,7 @@
         <w:rPr>
           <w:b/>
           <w:bCs/>
+          <w:noProof/>
         </w:rPr>
         <w:drawing>
           <wp:anchor distT="0" distB="0" distL="114300" distR="114300" simplePos="0" relativeHeight="251679744" behindDoc="0" locked="0" layoutInCell="1" allowOverlap="1" wp14:anchorId="3FA151CD" wp14:editId="42C71E29">
@@ -1439,6 +1442,7 @@
         <w:rPr>
           <w:b/>
           <w:bCs/>
+          <w:noProof/>
         </w:rPr>
         <w:drawing>
           <wp:anchor distT="0" distB="0" distL="114300" distR="114300" simplePos="0" relativeHeight="251678720" behindDoc="0" locked="0" layoutInCell="1" allowOverlap="1" wp14:anchorId="0368614A" wp14:editId="0A264B96">
@@ -1588,6 +1592,7 @@
         <w:rPr>
           <w:b/>
           <w:bCs/>
+          <w:noProof/>
         </w:rPr>
         <w:drawing>
           <wp:anchor distT="0" distB="0" distL="114300" distR="114300" simplePos="0" relativeHeight="251681792" behindDoc="0" locked="0" layoutInCell="1" allowOverlap="1" wp14:anchorId="00469C92" wp14:editId="57460221">
@@ -1649,6 +1654,7 @@
         <w:rPr>
           <w:b/>
           <w:bCs/>
+          <w:noProof/>
         </w:rPr>
         <w:drawing>
           <wp:anchor distT="0" distB="0" distL="114300" distR="114300" simplePos="0" relativeHeight="251680768" behindDoc="0" locked="0" layoutInCell="1" allowOverlap="1" wp14:anchorId="3481480E" wp14:editId="3D8462DE">
@@ -1739,6 +1745,7 @@
         <w:rPr>
           <w:b/>
           <w:bCs/>
+          <w:noProof/>
         </w:rPr>
         <w:drawing>
           <wp:anchor distT="0" distB="0" distL="114300" distR="114300" simplePos="0" relativeHeight="251683840" behindDoc="0" locked="0" layoutInCell="1" allowOverlap="1" wp14:anchorId="41306B9E" wp14:editId="733C36BA">
@@ -1800,6 +1807,7 @@
         <w:rPr>
           <w:b/>
           <w:bCs/>
+          <w:noProof/>
         </w:rPr>
         <w:drawing>
           <wp:anchor distT="0" distB="0" distL="114300" distR="114300" simplePos="0" relativeHeight="251682816" behindDoc="0" locked="0" layoutInCell="1" allowOverlap="1" wp14:anchorId="68AD3696" wp14:editId="03BD8A0E">
@@ -1907,10 +1915,11 @@
         <w:rPr>
           <w:b/>
           <w:bCs/>
+          <w:noProof/>
         </w:rPr>
         <w:lastRenderedPageBreak/>
         <w:drawing>
-          <wp:anchor distT="0" distB="0" distL="114300" distR="114300" simplePos="0" relativeHeight="251685888" behindDoc="0" locked="0" layoutInCell="1" allowOverlap="1" wp14:anchorId="15517433" wp14:editId="5068ABB2">
+          <wp:anchor distT="0" distB="0" distL="114300" distR="114300" simplePos="0" relativeHeight="251685888" behindDoc="0" locked="0" layoutInCell="1" allowOverlap="1" wp14:anchorId="15517433" wp14:editId="3F07AF0E">
             <wp:simplePos x="0" y="0"/>
             <wp:positionH relativeFrom="margin">
               <wp:align>left</wp:align>
@@ -1987,9 +1996,10 @@
         <w:rPr>
           <w:b/>
           <w:bCs/>
+          <w:noProof/>
         </w:rPr>
         <w:drawing>
-          <wp:anchor distT="0" distB="0" distL="114300" distR="114300" simplePos="0" relativeHeight="251684864" behindDoc="0" locked="0" layoutInCell="1" allowOverlap="1" wp14:anchorId="39FD16F5" wp14:editId="7BAFAA97">
+          <wp:anchor distT="0" distB="0" distL="114300" distR="114300" simplePos="0" relativeHeight="251684864" behindDoc="0" locked="0" layoutInCell="1" allowOverlap="1" wp14:anchorId="39FD16F5" wp14:editId="07B4D2CD">
             <wp:simplePos x="0" y="0"/>
             <wp:positionH relativeFrom="column">
               <wp:posOffset>2950845</wp:posOffset>
@@ -2065,6 +2075,7 @@
         <w:rPr>
           <w:b/>
           <w:bCs/>
+          <w:noProof/>
         </w:rPr>
         <w:drawing>
           <wp:anchor distT="0" distB="0" distL="114300" distR="114300" simplePos="0" relativeHeight="251687936" behindDoc="0" locked="0" layoutInCell="1" allowOverlap="1" wp14:anchorId="4C8F651F" wp14:editId="672677AB">
@@ -2126,6 +2137,7 @@
         <w:rPr>
           <w:b/>
           <w:bCs/>
+          <w:noProof/>
         </w:rPr>
         <w:drawing>
           <wp:anchor distT="0" distB="0" distL="114300" distR="114300" simplePos="0" relativeHeight="251686912" behindDoc="0" locked="0" layoutInCell="1" allowOverlap="1" wp14:anchorId="58E63F87" wp14:editId="08E550D2">
@@ -2232,9 +2244,10 @@
         <w:rPr>
           <w:b/>
           <w:bCs/>
+          <w:noProof/>
         </w:rPr>
         <w:drawing>
-          <wp:anchor distT="0" distB="0" distL="114300" distR="114300" simplePos="0" relativeHeight="251688960" behindDoc="0" locked="0" layoutInCell="1" allowOverlap="1" wp14:anchorId="773562D1" wp14:editId="181420F4">
+          <wp:anchor distT="0" distB="0" distL="114300" distR="114300" simplePos="0" relativeHeight="251688960" behindDoc="0" locked="0" layoutInCell="1" allowOverlap="1" wp14:anchorId="773562D1" wp14:editId="52CA8CFB">
             <wp:simplePos x="0" y="0"/>
             <wp:positionH relativeFrom="column">
               <wp:posOffset>2874010</wp:posOffset>
@@ -2293,6 +2306,7 @@
         <w:rPr>
           <w:b/>
           <w:bCs/>
+          <w:noProof/>
         </w:rPr>
         <w:drawing>
           <wp:anchor distT="0" distB="0" distL="114300" distR="114300" simplePos="0" relativeHeight="251689984" behindDoc="0" locked="0" layoutInCell="1" allowOverlap="1" wp14:anchorId="47F453A3" wp14:editId="7C3F7A7C">
@@ -2370,16 +2384,459 @@
           <w:b/>
           <w:bCs/>
         </w:rPr>
+        <w:drawing>
+          <wp:anchor distT="0" distB="0" distL="114300" distR="114300" simplePos="0" relativeHeight="251694080" behindDoc="0" locked="0" layoutInCell="1" allowOverlap="1" wp14:anchorId="33A50470" wp14:editId="429925C7">
+            <wp:simplePos x="0" y="0"/>
+            <wp:positionH relativeFrom="margin">
+              <wp:posOffset>2877820</wp:posOffset>
+            </wp:positionH>
+            <wp:positionV relativeFrom="paragraph">
+              <wp:posOffset>3642995</wp:posOffset>
+            </wp:positionV>
+            <wp:extent cx="3357245" cy="3299460"/>
+            <wp:effectExtent l="0" t="0" r="0" b="0"/>
+            <wp:wrapTopAndBottom/>
+            <wp:docPr id="672597059" name="Imagen 1" descr="Texto&#10;&#10;Descripción generada automáticamente"/>
+            <wp:cNvGraphicFramePr>
+              <a:graphicFrameLocks xmlns:a="http://schemas.openxmlformats.org/drawingml/2006/main" noChangeAspect="1"/>
+            </wp:cNvGraphicFramePr>
+            <a:graphic xmlns:a="http://schemas.openxmlformats.org/drawingml/2006/main">
+              <a:graphicData uri="http://schemas.openxmlformats.org/drawingml/2006/picture">
+                <pic:pic xmlns:pic="http://schemas.openxmlformats.org/drawingml/2006/picture">
+                  <pic:nvPicPr>
+                    <pic:cNvPr id="672597059" name="Imagen 1" descr="Texto&#10;&#10;Descripción generada automáticamente"/>
+                    <pic:cNvPicPr/>
+                  </pic:nvPicPr>
+                  <pic:blipFill>
+                    <a:blip r:embed="rId36">
+                      <a:extLst>
+                        <a:ext uri="{28A0092B-C50C-407E-A947-70E740481C1C}">
+                          <a14:useLocalDpi xmlns:a14="http://schemas.microsoft.com/office/drawing/2010/main" val="0"/>
+                        </a:ext>
+                      </a:extLst>
+                    </a:blip>
+                    <a:stretch>
+                      <a:fillRect/>
+                    </a:stretch>
+                  </pic:blipFill>
+                  <pic:spPr>
+                    <a:xfrm>
+                      <a:off x="0" y="0"/>
+                      <a:ext cx="3357245" cy="3299460"/>
+                    </a:xfrm>
+                    <a:prstGeom prst="rect">
+                      <a:avLst/>
+                    </a:prstGeom>
+                  </pic:spPr>
+                </pic:pic>
+              </a:graphicData>
+            </a:graphic>
+            <wp14:sizeRelH relativeFrom="margin">
+              <wp14:pctWidth>0</wp14:pctWidth>
+            </wp14:sizeRelH>
+            <wp14:sizeRelV relativeFrom="margin">
+              <wp14:pctHeight>0</wp14:pctHeight>
+            </wp14:sizeRelV>
+          </wp:anchor>
+        </w:drawing>
+      </w:r>
+      <w:r>
+        <w:rPr>
+          <w:b/>
+          <w:bCs/>
+        </w:rPr>
+        <w:drawing>
+          <wp:anchor distT="0" distB="0" distL="114300" distR="114300" simplePos="0" relativeHeight="251693056" behindDoc="0" locked="0" layoutInCell="1" allowOverlap="1" wp14:anchorId="4B40B863" wp14:editId="0792545B">
+            <wp:simplePos x="0" y="0"/>
+            <wp:positionH relativeFrom="column">
+              <wp:posOffset>-697230</wp:posOffset>
+            </wp:positionH>
+            <wp:positionV relativeFrom="paragraph">
+              <wp:posOffset>3635375</wp:posOffset>
+            </wp:positionV>
+            <wp:extent cx="3236595" cy="3223260"/>
+            <wp:effectExtent l="0" t="0" r="1905" b="0"/>
+            <wp:wrapTopAndBottom/>
+            <wp:docPr id="317751739" name="Imagen 1" descr="Teclado de computadora&#10;&#10;Descripción generada automáticamente con confianza media"/>
+            <wp:cNvGraphicFramePr>
+              <a:graphicFrameLocks xmlns:a="http://schemas.openxmlformats.org/drawingml/2006/main" noChangeAspect="1"/>
+            </wp:cNvGraphicFramePr>
+            <a:graphic xmlns:a="http://schemas.openxmlformats.org/drawingml/2006/main">
+              <a:graphicData uri="http://schemas.openxmlformats.org/drawingml/2006/picture">
+                <pic:pic xmlns:pic="http://schemas.openxmlformats.org/drawingml/2006/picture">
+                  <pic:nvPicPr>
+                    <pic:cNvPr id="317751739" name="Imagen 1" descr="Teclado de computadora&#10;&#10;Descripción generada automáticamente con confianza media"/>
+                    <pic:cNvPicPr/>
+                  </pic:nvPicPr>
+                  <pic:blipFill>
+                    <a:blip r:embed="rId37">
+                      <a:extLst>
+                        <a:ext uri="{28A0092B-C50C-407E-A947-70E740481C1C}">
+                          <a14:useLocalDpi xmlns:a14="http://schemas.microsoft.com/office/drawing/2010/main" val="0"/>
+                        </a:ext>
+                      </a:extLst>
+                    </a:blip>
+                    <a:stretch>
+                      <a:fillRect/>
+                    </a:stretch>
+                  </pic:blipFill>
+                  <pic:spPr>
+                    <a:xfrm>
+                      <a:off x="0" y="0"/>
+                      <a:ext cx="3236595" cy="3223260"/>
+                    </a:xfrm>
+                    <a:prstGeom prst="rect">
+                      <a:avLst/>
+                    </a:prstGeom>
+                  </pic:spPr>
+                </pic:pic>
+              </a:graphicData>
+            </a:graphic>
+            <wp14:sizeRelH relativeFrom="margin">
+              <wp14:pctWidth>0</wp14:pctWidth>
+            </wp14:sizeRelH>
+            <wp14:sizeRelV relativeFrom="margin">
+              <wp14:pctHeight>0</wp14:pctHeight>
+            </wp14:sizeRelV>
+          </wp:anchor>
+        </w:drawing>
+      </w:r>
+      <w:r>
+        <w:rPr>
+          <w:b/>
+          <w:bCs/>
+        </w:rPr>
+        <w:t>Partida 2:</w:t>
+      </w:r>
+      <w:r>
+        <w:rPr>
+          <w:noProof/>
+        </w:rPr>
+        <w:t xml:space="preserve"> </w:t>
+      </w:r>
+    </w:p>
+    <w:p>
+      <w:pPr>
+        <w:rPr>
+          <w:b/>
+          <w:bCs/>
+        </w:rPr>
+      </w:pPr>
+    </w:p>
+    <w:p>
+      <w:pPr>
+        <w:rPr>
+          <w:b/>
+          <w:bCs/>
+        </w:rPr>
+      </w:pPr>
+      <w:r>
+        <w:rPr>
+          <w:b/>
+          <w:bCs/>
+        </w:rPr>
+        <w:lastRenderedPageBreak/>
+        <w:t xml:space="preserve">8x8 </w:t>
+      </w:r>
+      <w:proofErr w:type="spellStart"/>
+      <w:r>
+        <w:rPr>
+          <w:b/>
+          <w:bCs/>
+        </w:rPr>
+        <w:t>Dificil</w:t>
+      </w:r>
+      <w:proofErr w:type="spellEnd"/>
+    </w:p>
+    <w:p>
+      <w:pPr>
+        <w:rPr>
+          <w:b/>
+          <w:bCs/>
+        </w:rPr>
+      </w:pPr>
+      <w:r>
+        <w:rPr>
+          <w:b/>
+          <w:bCs/>
+        </w:rPr>
+        <w:drawing>
+          <wp:anchor distT="0" distB="0" distL="114300" distR="114300" simplePos="0" relativeHeight="251691008" behindDoc="0" locked="0" layoutInCell="1" allowOverlap="1" wp14:anchorId="0FBB1355" wp14:editId="16CB3CF0">
+            <wp:simplePos x="0" y="0"/>
+            <wp:positionH relativeFrom="column">
+              <wp:posOffset>-784860</wp:posOffset>
+            </wp:positionH>
+            <wp:positionV relativeFrom="paragraph">
+              <wp:posOffset>354330</wp:posOffset>
+            </wp:positionV>
+            <wp:extent cx="3200400" cy="3213100"/>
+            <wp:effectExtent l="0" t="0" r="0" b="6350"/>
+            <wp:wrapTopAndBottom/>
+            <wp:docPr id="156916351" name="Imagen 1" descr="Imagen en blanco y negro de un teclado&#10;&#10;Descripción generada automáticamente con confianza baja"/>
+            <wp:cNvGraphicFramePr>
+              <a:graphicFrameLocks xmlns:a="http://schemas.openxmlformats.org/drawingml/2006/main" noChangeAspect="1"/>
+            </wp:cNvGraphicFramePr>
+            <a:graphic xmlns:a="http://schemas.openxmlformats.org/drawingml/2006/main">
+              <a:graphicData uri="http://schemas.openxmlformats.org/drawingml/2006/picture">
+                <pic:pic xmlns:pic="http://schemas.openxmlformats.org/drawingml/2006/picture">
+                  <pic:nvPicPr>
+                    <pic:cNvPr id="156916351" name="Imagen 1" descr="Imagen en blanco y negro de un teclado&#10;&#10;Descripción generada automáticamente con confianza baja"/>
+                    <pic:cNvPicPr/>
+                  </pic:nvPicPr>
+                  <pic:blipFill>
+                    <a:blip r:embed="rId38">
+                      <a:extLst>
+                        <a:ext uri="{28A0092B-C50C-407E-A947-70E740481C1C}">
+                          <a14:useLocalDpi xmlns:a14="http://schemas.microsoft.com/office/drawing/2010/main" val="0"/>
+                        </a:ext>
+                      </a:extLst>
+                    </a:blip>
+                    <a:stretch>
+                      <a:fillRect/>
+                    </a:stretch>
+                  </pic:blipFill>
+                  <pic:spPr>
+                    <a:xfrm>
+                      <a:off x="0" y="0"/>
+                      <a:ext cx="3200400" cy="3213100"/>
+                    </a:xfrm>
+                    <a:prstGeom prst="rect">
+                      <a:avLst/>
+                    </a:prstGeom>
+                  </pic:spPr>
+                </pic:pic>
+              </a:graphicData>
+            </a:graphic>
+          </wp:anchor>
+        </w:drawing>
+      </w:r>
+      <w:r>
+        <w:rPr>
+          <w:b/>
+          <w:bCs/>
+        </w:rPr>
+        <w:t>Partida 1:</w:t>
+      </w:r>
+    </w:p>
+    <w:p>
+      <w:pPr>
+        <w:rPr>
+          <w:b/>
+          <w:bCs/>
+        </w:rPr>
+      </w:pPr>
+      <w:r>
+        <w:rPr>
+          <w:b/>
+          <w:bCs/>
+        </w:rPr>
+        <w:drawing>
+          <wp:anchor distT="0" distB="0" distL="114300" distR="114300" simplePos="0" relativeHeight="251695104" behindDoc="0" locked="0" layoutInCell="1" allowOverlap="1" wp14:anchorId="5E517A88" wp14:editId="50B92B9E">
+            <wp:simplePos x="0" y="0"/>
+            <wp:positionH relativeFrom="column">
+              <wp:posOffset>-630555</wp:posOffset>
+            </wp:positionH>
+            <wp:positionV relativeFrom="paragraph">
+              <wp:posOffset>3646805</wp:posOffset>
+            </wp:positionV>
+            <wp:extent cx="3314700" cy="3341370"/>
+            <wp:effectExtent l="0" t="0" r="0" b="0"/>
+            <wp:wrapTopAndBottom/>
+            <wp:docPr id="168361754" name="Imagen 1" descr="Imagen que contiene elefante, grande, firmar&#10;&#10;Descripción generada automáticamente"/>
+            <wp:cNvGraphicFramePr>
+              <a:graphicFrameLocks xmlns:a="http://schemas.openxmlformats.org/drawingml/2006/main" noChangeAspect="1"/>
+            </wp:cNvGraphicFramePr>
+            <a:graphic xmlns:a="http://schemas.openxmlformats.org/drawingml/2006/main">
+              <a:graphicData uri="http://schemas.openxmlformats.org/drawingml/2006/picture">
+                <pic:pic xmlns:pic="http://schemas.openxmlformats.org/drawingml/2006/picture">
+                  <pic:nvPicPr>
+                    <pic:cNvPr id="168361754" name="Imagen 1" descr="Imagen que contiene elefante, grande, firmar&#10;&#10;Descripción generada automáticamente"/>
+                    <pic:cNvPicPr/>
+                  </pic:nvPicPr>
+                  <pic:blipFill>
+                    <a:blip r:embed="rId39">
+                      <a:extLst>
+                        <a:ext uri="{28A0092B-C50C-407E-A947-70E740481C1C}">
+                          <a14:useLocalDpi xmlns:a14="http://schemas.microsoft.com/office/drawing/2010/main" val="0"/>
+                        </a:ext>
+                      </a:extLst>
+                    </a:blip>
+                    <a:stretch>
+                      <a:fillRect/>
+                    </a:stretch>
+                  </pic:blipFill>
+                  <pic:spPr>
+                    <a:xfrm>
+                      <a:off x="0" y="0"/>
+                      <a:ext cx="3314700" cy="3341370"/>
+                    </a:xfrm>
+                    <a:prstGeom prst="rect">
+                      <a:avLst/>
+                    </a:prstGeom>
+                  </pic:spPr>
+                </pic:pic>
+              </a:graphicData>
+            </a:graphic>
+            <wp14:sizeRelH relativeFrom="margin">
+              <wp14:pctWidth>0</wp14:pctWidth>
+            </wp14:sizeRelH>
+            <wp14:sizeRelV relativeFrom="margin">
+              <wp14:pctHeight>0</wp14:pctHeight>
+            </wp14:sizeRelV>
+          </wp:anchor>
+        </w:drawing>
+      </w:r>
+      <w:r>
+        <w:rPr>
+          <w:b/>
+          <w:bCs/>
+        </w:rPr>
+        <w:drawing>
+          <wp:anchor distT="0" distB="0" distL="114300" distR="114300" simplePos="0" relativeHeight="251692032" behindDoc="0" locked="0" layoutInCell="1" allowOverlap="1" wp14:anchorId="47F03F45" wp14:editId="23C5A0E8">
+            <wp:simplePos x="0" y="0"/>
+            <wp:positionH relativeFrom="margin">
+              <wp:posOffset>2693670</wp:posOffset>
+            </wp:positionH>
+            <wp:positionV relativeFrom="paragraph">
+              <wp:posOffset>50165</wp:posOffset>
+            </wp:positionV>
+            <wp:extent cx="3147060" cy="3159760"/>
+            <wp:effectExtent l="0" t="0" r="0" b="2540"/>
+            <wp:wrapTopAndBottom/>
+            <wp:docPr id="1532440663" name="Imagen 1" descr="Texto&#10;&#10;Descripción generada automáticamente"/>
+            <wp:cNvGraphicFramePr>
+              <a:graphicFrameLocks xmlns:a="http://schemas.openxmlformats.org/drawingml/2006/main" noChangeAspect="1"/>
+            </wp:cNvGraphicFramePr>
+            <a:graphic xmlns:a="http://schemas.openxmlformats.org/drawingml/2006/main">
+              <a:graphicData uri="http://schemas.openxmlformats.org/drawingml/2006/picture">
+                <pic:pic xmlns:pic="http://schemas.openxmlformats.org/drawingml/2006/picture">
+                  <pic:nvPicPr>
+                    <pic:cNvPr id="1532440663" name="Imagen 1" descr="Texto&#10;&#10;Descripción generada automáticamente"/>
+                    <pic:cNvPicPr/>
+                  </pic:nvPicPr>
+                  <pic:blipFill>
+                    <a:blip r:embed="rId40">
+                      <a:extLst>
+                        <a:ext uri="{28A0092B-C50C-407E-A947-70E740481C1C}">
+                          <a14:useLocalDpi xmlns:a14="http://schemas.microsoft.com/office/drawing/2010/main" val="0"/>
+                        </a:ext>
+                      </a:extLst>
+                    </a:blip>
+                    <a:stretch>
+                      <a:fillRect/>
+                    </a:stretch>
+                  </pic:blipFill>
+                  <pic:spPr>
+                    <a:xfrm>
+                      <a:off x="0" y="0"/>
+                      <a:ext cx="3147060" cy="3159760"/>
+                    </a:xfrm>
+                    <a:prstGeom prst="rect">
+                      <a:avLst/>
+                    </a:prstGeom>
+                  </pic:spPr>
+                </pic:pic>
+              </a:graphicData>
+            </a:graphic>
+            <wp14:sizeRelH relativeFrom="margin">
+              <wp14:pctWidth>0</wp14:pctWidth>
+            </wp14:sizeRelH>
+            <wp14:sizeRelV relativeFrom="margin">
+              <wp14:pctHeight>0</wp14:pctHeight>
+            </wp14:sizeRelV>
+          </wp:anchor>
+        </w:drawing>
+      </w:r>
+      <w:r>
+        <w:rPr>
+          <w:b/>
+          <w:bCs/>
+        </w:rPr>
+        <w:t>Partida 2:</w:t>
+      </w:r>
+      <w:r>
+        <w:rPr>
+          <w:b/>
+          <w:bCs/>
+        </w:rPr>
+        <w:t xml:space="preserve"> </w:t>
+      </w:r>
+    </w:p>
+    <w:p>
+      <w:pPr>
+        <w:rPr>
+          <w:b/>
+          <w:bCs/>
+        </w:rPr>
+      </w:pPr>
+      <w:r>
+        <w:rPr>
+          <w:b/>
+          <w:bCs/>
+        </w:rPr>
+        <w:drawing>
+          <wp:anchor distT="0" distB="0" distL="114300" distR="114300" simplePos="0" relativeHeight="251696128" behindDoc="0" locked="0" layoutInCell="1" allowOverlap="1" wp14:anchorId="4B3535A7" wp14:editId="7DD368A1">
+            <wp:simplePos x="0" y="0"/>
+            <wp:positionH relativeFrom="column">
+              <wp:posOffset>2783205</wp:posOffset>
+            </wp:positionH>
+            <wp:positionV relativeFrom="paragraph">
+              <wp:posOffset>73660</wp:posOffset>
+            </wp:positionV>
+            <wp:extent cx="3169920" cy="3248025"/>
+            <wp:effectExtent l="0" t="0" r="0" b="9525"/>
+            <wp:wrapTopAndBottom/>
+            <wp:docPr id="1450349816" name="Imagen 1" descr="Texto&#10;&#10;Descripción generada automáticamente"/>
+            <wp:cNvGraphicFramePr>
+              <a:graphicFrameLocks xmlns:a="http://schemas.openxmlformats.org/drawingml/2006/main" noChangeAspect="1"/>
+            </wp:cNvGraphicFramePr>
+            <a:graphic xmlns:a="http://schemas.openxmlformats.org/drawingml/2006/main">
+              <a:graphicData uri="http://schemas.openxmlformats.org/drawingml/2006/picture">
+                <pic:pic xmlns:pic="http://schemas.openxmlformats.org/drawingml/2006/picture">
+                  <pic:nvPicPr>
+                    <pic:cNvPr id="1450349816" name="Imagen 1" descr="Texto&#10;&#10;Descripción generada automáticamente"/>
+                    <pic:cNvPicPr/>
+                  </pic:nvPicPr>
+                  <pic:blipFill>
+                    <a:blip r:embed="rId41">
+                      <a:extLst>
+                        <a:ext uri="{28A0092B-C50C-407E-A947-70E740481C1C}">
+                          <a14:useLocalDpi xmlns:a14="http://schemas.microsoft.com/office/drawing/2010/main" val="0"/>
+                        </a:ext>
+                      </a:extLst>
+                    </a:blip>
+                    <a:stretch>
+                      <a:fillRect/>
+                    </a:stretch>
+                  </pic:blipFill>
+                  <pic:spPr>
+                    <a:xfrm>
+                      <a:off x="0" y="0"/>
+                      <a:ext cx="3169920" cy="3248025"/>
+                    </a:xfrm>
+                    <a:prstGeom prst="rect">
+                      <a:avLst/>
+                    </a:prstGeom>
+                  </pic:spPr>
+                </pic:pic>
+              </a:graphicData>
+            </a:graphic>
+            <wp14:sizeRelH relativeFrom="margin">
+              <wp14:pctWidth>0</wp14:pctWidth>
+            </wp14:sizeRelH>
+            <wp14:sizeRelV relativeFrom="margin">
+              <wp14:pctHeight>0</wp14:pctHeight>
+            </wp14:sizeRelV>
+          </wp:anchor>
+        </w:drawing>
+      </w:r>
+      <w:r>
+        <w:rPr>
+          <w:b/>
+          <w:bCs/>
+        </w:rPr>
         <w:br w:type="page"/>
       </w:r>
-    </w:p>
-    <w:p>
-      <w:pPr>
-        <w:rPr>
-          <w:b/>
-          <w:bCs/>
-        </w:rPr>
-      </w:pPr>
       <w:r>
         <w:rPr>
           <w:b/>
@@ -2435,7 +2892,7 @@
                     <pic:cNvPicPr/>
                   </pic:nvPicPr>
                   <pic:blipFill>
-                    <a:blip r:embed="rId36">
+                    <a:blip r:embed="rId42">
                       <a:extLst>
                         <a:ext uri="{28A0092B-C50C-407E-A947-70E740481C1C}">
                           <a14:useLocalDpi xmlns:a14="http://schemas.microsoft.com/office/drawing/2010/main" val="0"/>
@@ -2497,7 +2954,7 @@
                     <pic:cNvPicPr/>
                   </pic:nvPicPr>
                   <pic:blipFill>
-                    <a:blip r:embed="rId37" cstate="print">
+                    <a:blip r:embed="rId43" cstate="print">
                       <a:extLst>
                         <a:ext uri="{28A0092B-C50C-407E-A947-70E740481C1C}">
                           <a14:useLocalDpi xmlns:a14="http://schemas.microsoft.com/office/drawing/2010/main" val="0"/>
@@ -2553,7 +3010,7 @@
           <w:noProof/>
         </w:rPr>
         <w:drawing>
-          <wp:anchor distT="0" distB="0" distL="114300" distR="114300" simplePos="0" relativeHeight="251671552" behindDoc="0" locked="0" layoutInCell="1" allowOverlap="1" wp14:anchorId="40EEBAFF" wp14:editId="2E373522">
+          <wp:anchor distT="0" distB="0" distL="114300" distR="114300" simplePos="0" relativeHeight="251671552" behindDoc="0" locked="0" layoutInCell="1" allowOverlap="1" wp14:anchorId="40EEBAFF" wp14:editId="12CAC358">
             <wp:simplePos x="0" y="0"/>
             <wp:positionH relativeFrom="column">
               <wp:posOffset>3015615</wp:posOffset>
@@ -2576,7 +3033,7 @@
                     <pic:cNvPicPr/>
                   </pic:nvPicPr>
                   <pic:blipFill>
-                    <a:blip r:embed="rId38" cstate="print">
+                    <a:blip r:embed="rId44" cstate="print">
                       <a:extLst>
                         <a:ext uri="{28A0092B-C50C-407E-A947-70E740481C1C}">
                           <a14:useLocalDpi xmlns:a14="http://schemas.microsoft.com/office/drawing/2010/main" val="0"/>
@@ -2609,7 +3066,7 @@
           <w:noProof/>
         </w:rPr>
         <w:drawing>
-          <wp:anchor distT="0" distB="0" distL="114300" distR="114300" simplePos="0" relativeHeight="251670528" behindDoc="0" locked="0" layoutInCell="1" allowOverlap="1" wp14:anchorId="5500A78C" wp14:editId="05A1E0BC">
+          <wp:anchor distT="0" distB="0" distL="114300" distR="114300" simplePos="0" relativeHeight="251670528" behindDoc="0" locked="0" layoutInCell="1" allowOverlap="1" wp14:anchorId="5500A78C" wp14:editId="61EE6CA4">
             <wp:simplePos x="0" y="0"/>
             <wp:positionH relativeFrom="margin">
               <wp:align>left</wp:align>
@@ -2632,7 +3089,7 @@
                     <pic:cNvPicPr/>
                   </pic:nvPicPr>
                   <pic:blipFill>
-                    <a:blip r:embed="rId39" cstate="print">
+                    <a:blip r:embed="rId45" cstate="print">
                       <a:extLst>
                         <a:ext uri="{28A0092B-C50C-407E-A947-70E740481C1C}">
                           <a14:useLocalDpi xmlns:a14="http://schemas.microsoft.com/office/drawing/2010/main" val="0"/>
@@ -2778,7 +3235,7 @@
                     <pic:cNvPicPr/>
                   </pic:nvPicPr>
                   <pic:blipFill>
-                    <a:blip r:embed="rId40"/>
+                    <a:blip r:embed="rId46"/>
                     <a:stretch>
                       <a:fillRect/>
                     </a:stretch>
@@ -2827,7 +3284,7 @@
                     <pic:cNvPicPr/>
                   </pic:nvPicPr>
                   <pic:blipFill>
-                    <a:blip r:embed="rId41"/>
+                    <a:blip r:embed="rId47"/>
                     <a:stretch>
                       <a:fillRect/>
                     </a:stretch>
@@ -2892,7 +3349,7 @@
                     <pic:cNvPicPr/>
                   </pic:nvPicPr>
                   <pic:blipFill>
-                    <a:blip r:embed="rId42"/>
+                    <a:blip r:embed="rId48"/>
                     <a:stretch>
                       <a:fillRect/>
                     </a:stretch>
@@ -2941,7 +3398,7 @@
                     <pic:cNvPicPr/>
                   </pic:nvPicPr>
                   <pic:blipFill>
-                    <a:blip r:embed="rId43"/>
+                    <a:blip r:embed="rId49"/>
                     <a:stretch>
                       <a:fillRect/>
                     </a:stretch>
@@ -3057,7 +3514,7 @@
           <w:noProof/>
         </w:rPr>
         <w:drawing>
-          <wp:anchor distT="0" distB="0" distL="114300" distR="114300" simplePos="0" relativeHeight="251673600" behindDoc="0" locked="0" layoutInCell="1" allowOverlap="1" wp14:anchorId="68C6DD9D" wp14:editId="198E5D66">
+          <wp:anchor distT="0" distB="0" distL="114300" distR="114300" simplePos="0" relativeHeight="251673600" behindDoc="0" locked="0" layoutInCell="1" allowOverlap="1" wp14:anchorId="68C6DD9D" wp14:editId="0E54AFF1">
             <wp:simplePos x="0" y="0"/>
             <wp:positionH relativeFrom="margin">
               <wp:posOffset>3041015</wp:posOffset>
@@ -3080,7 +3537,7 @@
                     <pic:cNvPicPr/>
                   </pic:nvPicPr>
                   <pic:blipFill>
-                    <a:blip r:embed="rId44" cstate="print">
+                    <a:blip r:embed="rId50" cstate="print">
                       <a:extLst>
                         <a:ext uri="{28A0092B-C50C-407E-A947-70E740481C1C}">
                           <a14:useLocalDpi xmlns:a14="http://schemas.microsoft.com/office/drawing/2010/main" val="0"/>
@@ -3119,7 +3576,7 @@
           <w:noProof/>
         </w:rPr>
         <w:drawing>
-          <wp:anchor distT="0" distB="0" distL="114300" distR="114300" simplePos="0" relativeHeight="251672576" behindDoc="0" locked="0" layoutInCell="1" allowOverlap="1" wp14:anchorId="6C2BE8B8" wp14:editId="5FA6B583">
+          <wp:anchor distT="0" distB="0" distL="114300" distR="114300" simplePos="0" relativeHeight="251672576" behindDoc="0" locked="0" layoutInCell="1" allowOverlap="1" wp14:anchorId="6C2BE8B8" wp14:editId="633F4C08">
             <wp:simplePos x="0" y="0"/>
             <wp:positionH relativeFrom="column">
               <wp:posOffset>-159385</wp:posOffset>
@@ -3142,7 +3599,7 @@
                     <pic:cNvPicPr/>
                   </pic:nvPicPr>
                   <pic:blipFill>
-                    <a:blip r:embed="rId45" cstate="print">
+                    <a:blip r:embed="rId51" cstate="print">
                       <a:extLst>
                         <a:ext uri="{28A0092B-C50C-407E-A947-70E740481C1C}">
                           <a14:useLocalDpi xmlns:a14="http://schemas.microsoft.com/office/drawing/2010/main" val="0"/>
@@ -3203,7 +3660,7 @@
           <w:noProof/>
         </w:rPr>
         <w:drawing>
-          <wp:anchor distT="0" distB="0" distL="114300" distR="114300" simplePos="0" relativeHeight="251674624" behindDoc="0" locked="0" layoutInCell="1" allowOverlap="1" wp14:anchorId="0231BD52" wp14:editId="72AC863D">
+          <wp:anchor distT="0" distB="0" distL="114300" distR="114300" simplePos="0" relativeHeight="251674624" behindDoc="0" locked="0" layoutInCell="1" allowOverlap="1" wp14:anchorId="0231BD52" wp14:editId="0D828544">
             <wp:simplePos x="0" y="0"/>
             <wp:positionH relativeFrom="column">
               <wp:posOffset>3065145</wp:posOffset>
@@ -3226,7 +3683,7 @@
                     <pic:cNvPicPr/>
                   </pic:nvPicPr>
                   <pic:blipFill>
-                    <a:blip r:embed="rId46" cstate="print">
+                    <a:blip r:embed="rId52" cstate="print">
                       <a:extLst>
                         <a:ext uri="{28A0092B-C50C-407E-A947-70E740481C1C}">
                           <a14:useLocalDpi xmlns:a14="http://schemas.microsoft.com/office/drawing/2010/main" val="0"/>
@@ -3265,7 +3722,7 @@
           <w:noProof/>
         </w:rPr>
         <w:drawing>
-          <wp:anchor distT="0" distB="0" distL="114300" distR="114300" simplePos="0" relativeHeight="251675648" behindDoc="0" locked="0" layoutInCell="1" allowOverlap="1" wp14:anchorId="4E8E344C" wp14:editId="35F427ED">
+          <wp:anchor distT="0" distB="0" distL="114300" distR="114300" simplePos="0" relativeHeight="251675648" behindDoc="0" locked="0" layoutInCell="1" allowOverlap="1" wp14:anchorId="4E8E344C" wp14:editId="2B58ECD6">
             <wp:simplePos x="0" y="0"/>
             <wp:positionH relativeFrom="column">
               <wp:posOffset>-333375</wp:posOffset>
@@ -3288,7 +3745,7 @@
                     <pic:cNvPicPr/>
                   </pic:nvPicPr>
                   <pic:blipFill>
-                    <a:blip r:embed="rId47" cstate="print">
+                    <a:blip r:embed="rId53" cstate="print">
                       <a:extLst>
                         <a:ext uri="{28A0092B-C50C-407E-A947-70E740481C1C}">
                           <a14:useLocalDpi xmlns:a14="http://schemas.microsoft.com/office/drawing/2010/main" val="0"/>

</xml_diff>